<commit_message>
+ Question 1 completed + Quetion 2 completed + Question 3 attempted
</commit_message>
<xml_diff>
--- a/Output/Question_1.docx
+++ b/Output/Question_1.docx
@@ -28,11 +28,263 @@
             <w:tcW w:w="2500" w:type="pct"/>
           </w:tcPr>
           <w:p>
-            <w:proofErr w:type="spellStart"/>
             <w:r>
               <w:t>PhoneNumber</w:t>
             </w:r>
-            <w:proofErr w:type="spellEnd"/>
+          </w:p>
+        </w:tc>
+      </w:tr>
+      <w:tr>
+        <w:tc>
+          <w:tcPr>
+            <w:tcW w:w="2500" w:type="pct"/>
+          </w:tcPr>
+          <w:p>
+            <w:r>
+              <w:t>jsmith@itsolutions.co.uk</w:t>
+            </w:r>
+          </w:p>
+        </w:tc>
+        <w:tc>
+          <w:tcPr>
+            <w:tcW w:w="2500" w:type="pct"/>
+          </w:tcPr>
+          <w:p>
+            <w:r>
+              <w:t>40716543298</w:t>
+            </w:r>
+          </w:p>
+        </w:tc>
+      </w:tr>
+      <w:tr>
+        <w:tc>
+          <w:tcPr>
+            <w:tcW w:w="2500" w:type="pct"/>
+          </w:tcPr>
+          <w:p>
+            <w:r>
+              <w:t>jdorsey@mc.com</w:t>
+            </w:r>
+          </w:p>
+        </w:tc>
+        <w:tc>
+          <w:tcPr>
+            <w:tcW w:w="2500" w:type="pct"/>
+          </w:tcPr>
+          <w:p>
+            <w:r>
+              <w:t>40791345621</w:t>
+            </w:r>
+          </w:p>
+        </w:tc>
+      </w:tr>
+      <w:tr>
+        <w:tc>
+          <w:tcPr>
+            <w:tcW w:w="2500" w:type="pct"/>
+          </w:tcPr>
+          <w:p>
+            <w:r>
+              <w:t>kipling@waterfront.com</w:t>
+            </w:r>
+          </w:p>
+        </w:tc>
+        <w:tc>
+          <w:tcPr>
+            <w:tcW w:w="2500" w:type="pct"/>
+          </w:tcPr>
+          <w:p>
+            <w:r>
+              <w:t>40735416854</w:t>
+            </w:r>
+          </w:p>
+        </w:tc>
+      </w:tr>
+      <w:tr>
+        <w:tc>
+          <w:tcPr>
+            <w:tcW w:w="2500" w:type="pct"/>
+          </w:tcPr>
+          <w:p>
+            <w:r>
+              <w:t>mrobertson@mc.com</w:t>
+            </w:r>
+          </w:p>
+        </w:tc>
+        <w:tc>
+          <w:tcPr>
+            <w:tcW w:w="2500" w:type="pct"/>
+          </w:tcPr>
+          <w:p>
+            <w:r>
+              <w:t>40733652145</w:t>
+            </w:r>
+          </w:p>
+        </w:tc>
+      </w:tr>
+      <w:tr>
+        <w:tc>
+          <w:tcPr>
+            <w:tcW w:w="2500" w:type="pct"/>
+          </w:tcPr>
+          <w:p>
+            <w:r>
+              <w:t>dderrick@timepath.co.uk</w:t>
+            </w:r>
+          </w:p>
+        </w:tc>
+        <w:tc>
+          <w:tcPr>
+            <w:tcW w:w="2500" w:type="pct"/>
+          </w:tcPr>
+          <w:p>
+            <w:r>
+              <w:t>40799885412</w:t>
+            </w:r>
+          </w:p>
+        </w:tc>
+      </w:tr>
+      <w:tr>
+        <w:tc>
+          <w:tcPr>
+            <w:tcW w:w="2500" w:type="pct"/>
+          </w:tcPr>
+          <w:p>
+            <w:r>
+              <w:t>jmarlowe@aperture.us</w:t>
+            </w:r>
+          </w:p>
+        </w:tc>
+        <w:tc>
+          <w:tcPr>
+            <w:tcW w:w="2500" w:type="pct"/>
+          </w:tcPr>
+          <w:p>
+            <w:r>
+              <w:t>40733154268</w:t>
+            </w:r>
+          </w:p>
+        </w:tc>
+      </w:tr>
+      <w:tr>
+        <w:tc>
+          <w:tcPr>
+            <w:tcW w:w="2500" w:type="pct"/>
+          </w:tcPr>
+          <w:p>
+            <w:r>
+              <w:t>shamm@sugarwell.org</w:t>
+            </w:r>
+          </w:p>
+        </w:tc>
+        <w:tc>
+          <w:tcPr>
+            <w:tcW w:w="2500" w:type="pct"/>
+          </w:tcPr>
+          <w:p>
+            <w:r>
+              <w:t>40712462257</w:t>
+            </w:r>
+          </w:p>
+        </w:tc>
+      </w:tr>
+      <w:tr>
+        <w:tc>
+          <w:tcPr>
+            <w:tcW w:w="2500" w:type="pct"/>
+          </w:tcPr>
+          <w:p>
+            <w:r>
+              <w:t>mnorton@aperture.us</w:t>
+            </w:r>
+          </w:p>
+        </w:tc>
+        <w:tc>
+          <w:tcPr>
+            <w:tcW w:w="2500" w:type="pct"/>
+          </w:tcPr>
+          <w:p>
+            <w:r>
+              <w:t>40731254562</w:t>
+            </w:r>
+          </w:p>
+        </w:tc>
+      </w:tr>
+      <w:tr>
+        <w:tc>
+          <w:tcPr>
+            <w:tcW w:w="2500" w:type="pct"/>
+          </w:tcPr>
+          <w:p>
+            <w:r>
+              <w:t>sshelby@techdev.com</w:t>
+            </w:r>
+          </w:p>
+        </w:tc>
+        <w:tc>
+          <w:tcPr>
+            <w:tcW w:w="2500" w:type="pct"/>
+          </w:tcPr>
+          <w:p>
+            <w:r>
+              <w:t>40741785214</w:t>
+            </w:r>
+          </w:p>
+        </w:tc>
+      </w:tr>
+      <w:tr>
+        <w:tc>
+          <w:tcPr>
+            <w:tcW w:w="2500" w:type="pct"/>
+          </w:tcPr>
+          <w:p>
+            <w:r>
+              <w:t>lpalmer@timepath.co.uk</w:t>
+            </w:r>
+          </w:p>
+        </w:tc>
+        <w:tc>
+          <w:tcPr>
+            <w:tcW w:w="2500" w:type="pct"/>
+          </w:tcPr>
+          <w:p>
+            <w:r>
+              <w:t>40731653845</w:t>
+            </w:r>
+          </w:p>
+        </w:tc>
+      </w:tr>
+    </w:tbl>
+    <w:p/>
+    <w:tbl>
+      <w:tblPr>
+        <w:tblStyle w:val="TableGrid"/>
+        <w:tblW w:w="4994" w:type="pct"/>
+        <w:tblLook w:val="04A0" w:firstRow="1" w:lastRow="0" w:firstColumn="1" w:lastColumn="0" w:noHBand="0" w:noVBand="1"/>
+      </w:tblPr>
+      <w:tblGrid>
+        <w:gridCol w:w="4502"/>
+        <w:gridCol w:w="4503"/>
+      </w:tblGrid>
+      <w:tr>
+        <w:tc>
+          <w:tcPr>
+            <w:tcW w:w="2500" w:type="pct"/>
+          </w:tcPr>
+          <w:p>
+            <w:r>
+              <w:t>Email</w:t>
+            </w:r>
+          </w:p>
+        </w:tc>
+        <w:tc>
+          <w:tcPr>
+            <w:tcW w:w="2500" w:type="pct"/>
+          </w:tcPr>
+          <w:p>
+            <w:r>
+              <w:t>PhoneNumber</w:t>
+            </w:r>
           </w:p>
         </w:tc>
       </w:tr>

</xml_diff>